<commit_message>
Worksheet 4, Practice Worksheet
</commit_message>
<xml_diff>
--- a/Projects/Projects/Worksheet4/Worksheet 4 - Colour Spaces.docx
+++ b/Projects/Projects/Worksheet4/Worksheet 4 - Colour Spaces.docx
@@ -1,6 +1,6 @@
 
 <file path=word/document.xml><?xml version="1.0" encoding="utf-8"?>
-<w:document xmlns:wpc="http://schemas.microsoft.com/office/word/2010/wordprocessingCanvas" xmlns:mc="http://schemas.openxmlformats.org/markup-compatibility/2006" xmlns:o="urn:schemas-microsoft-com:office:office" xmlns:r="http://schemas.openxmlformats.org/officeDocument/2006/relationships" xmlns:m="http://schemas.openxmlformats.org/officeDocument/2006/math" xmlns:v="urn:schemas-microsoft-com:vml" xmlns:wp14="http://schemas.microsoft.com/office/word/2010/wordprocessingDrawing" xmlns:wp="http://schemas.openxmlformats.org/drawingml/2006/wordprocessingDrawing" xmlns:w10="urn:schemas-microsoft-com:office:word" xmlns:w="http://schemas.openxmlformats.org/wordprocessingml/2006/main" xmlns:w14="http://schemas.microsoft.com/office/word/2010/wordml" xmlns:w15="http://schemas.microsoft.com/office/word/2012/wordml" xmlns:wpg="http://schemas.microsoft.com/office/word/2010/wordprocessingGroup" xmlns:wpi="http://schemas.microsoft.com/office/word/2010/wordprocessingInk" xmlns:wne="http://schemas.microsoft.com/office/word/2006/wordml" xmlns:wps="http://schemas.microsoft.com/office/word/2010/wordprocessingShape" mc:Ignorable="w14 w15 wp14">
+<w:document xmlns:wpc="http://schemas.microsoft.com/office/word/2010/wordprocessingCanvas" xmlns:cx="http://schemas.microsoft.com/office/drawing/2014/chartex" xmlns:cx1="http://schemas.microsoft.com/office/drawing/2015/9/8/chartex" xmlns:cx2="http://schemas.microsoft.com/office/drawing/2015/10/21/chartex" xmlns:cx3="http://schemas.microsoft.com/office/drawing/2016/5/9/chartex" xmlns:cx4="http://schemas.microsoft.com/office/drawing/2016/5/10/chartex" xmlns:cx5="http://schemas.microsoft.com/office/drawing/2016/5/11/chartex" xmlns:cx6="http://schemas.microsoft.com/office/drawing/2016/5/12/chartex" xmlns:cx7="http://schemas.microsoft.com/office/drawing/2016/5/13/chartex" xmlns:cx8="http://schemas.microsoft.com/office/drawing/2016/5/14/chartex" xmlns:mc="http://schemas.openxmlformats.org/markup-compatibility/2006" xmlns:aink="http://schemas.microsoft.com/office/drawing/2016/ink" xmlns:am3d="http://schemas.microsoft.com/office/drawing/2017/model3d" xmlns:o="urn:schemas-microsoft-com:office:office" xmlns:oel="http://schemas.microsoft.com/office/2019/extlst" xmlns:r="http://schemas.openxmlformats.org/officeDocument/2006/relationships" xmlns:m="http://schemas.openxmlformats.org/officeDocument/2006/math" xmlns:v="urn:schemas-microsoft-com:vml" xmlns:wp14="http://schemas.microsoft.com/office/word/2010/wordprocessingDrawing" xmlns:wp="http://schemas.openxmlformats.org/drawingml/2006/wordprocessingDrawing" xmlns:w10="urn:schemas-microsoft-com:office:word" xmlns:w="http://schemas.openxmlformats.org/wordprocessingml/2006/main" xmlns:w14="http://schemas.microsoft.com/office/word/2010/wordml" xmlns:w15="http://schemas.microsoft.com/office/word/2012/wordml" xmlns:w16cex="http://schemas.microsoft.com/office/word/2018/wordml/cex" xmlns:w16cid="http://schemas.microsoft.com/office/word/2016/wordml/cid" xmlns:w16="http://schemas.microsoft.com/office/word/2018/wordml" xmlns:w16sdtdh="http://schemas.microsoft.com/office/word/2020/wordml/sdtdatahash" xmlns:w16se="http://schemas.microsoft.com/office/word/2015/wordml/symex" xmlns:wpg="http://schemas.microsoft.com/office/word/2010/wordprocessingGroup" xmlns:wpi="http://schemas.microsoft.com/office/word/2010/wordprocessingInk" xmlns:wne="http://schemas.microsoft.com/office/word/2006/wordml" xmlns:wps="http://schemas.microsoft.com/office/word/2010/wordprocessingShape" mc:Ignorable="w14 w15 w16se w16cid w16 w16cex w16sdtdh wp14">
   <w:body>
     <w:p>
       <w:pPr>
@@ -82,39 +82,8 @@
           <w:sz w:val="28"/>
           <w:szCs w:val="28"/>
         </w:rPr>
-        <w:t xml:space="preserve"> an image and convert to </w:t>
+        <w:t xml:space="preserve"> an image and convert to hsv/hsb</w:t>
       </w:r>
-      <w:proofErr w:type="spellStart"/>
-      <w:r>
-        <w:rPr>
-          <w:rFonts w:ascii="Arial" w:hAnsi="Arial" w:cs="Arial"/>
-          <w:color w:val="555555"/>
-          <w:sz w:val="28"/>
-          <w:szCs w:val="28"/>
-        </w:rPr>
-        <w:t>hsv</w:t>
-      </w:r>
-      <w:proofErr w:type="spellEnd"/>
-      <w:r>
-        <w:rPr>
-          <w:rFonts w:ascii="Arial" w:hAnsi="Arial" w:cs="Arial"/>
-          <w:color w:val="555555"/>
-          <w:sz w:val="28"/>
-          <w:szCs w:val="28"/>
-        </w:rPr>
-        <w:t>/</w:t>
-      </w:r>
-      <w:proofErr w:type="spellStart"/>
-      <w:r>
-        <w:rPr>
-          <w:rFonts w:ascii="Arial" w:hAnsi="Arial" w:cs="Arial"/>
-          <w:color w:val="555555"/>
-          <w:sz w:val="28"/>
-          <w:szCs w:val="28"/>
-        </w:rPr>
-        <w:t>hsb</w:t>
-      </w:r>
-      <w:proofErr w:type="spellEnd"/>
       <w:r>
         <w:rPr>
           <w:rFonts w:ascii="Arial" w:hAnsi="Arial" w:cs="Arial"/>
@@ -197,27 +166,7 @@
           <w:sz w:val="28"/>
           <w:szCs w:val="28"/>
         </w:rPr>
-        <w:t xml:space="preserve">he original </w:t>
-      </w:r>
-      <w:proofErr w:type="spellStart"/>
-      <w:r>
-        <w:rPr>
-          <w:rFonts w:ascii="Arial" w:hAnsi="Arial" w:cs="Arial"/>
-          <w:color w:val="555555"/>
-          <w:sz w:val="28"/>
-          <w:szCs w:val="28"/>
-        </w:rPr>
-        <w:t>rgb</w:t>
-      </w:r>
-      <w:proofErr w:type="spellEnd"/>
-      <w:r>
-        <w:rPr>
-          <w:rFonts w:ascii="Arial" w:hAnsi="Arial" w:cs="Arial"/>
-          <w:color w:val="555555"/>
-          <w:sz w:val="28"/>
-          <w:szCs w:val="28"/>
-        </w:rPr>
-        <w:t xml:space="preserve"> image</w:t>
+        <w:t>he original rgb image</w:t>
       </w:r>
     </w:p>
     <w:p>
@@ -243,47 +192,7 @@
           <w:sz w:val="28"/>
           <w:szCs w:val="28"/>
         </w:rPr>
-        <w:t xml:space="preserve">using the </w:t>
-      </w:r>
-      <w:proofErr w:type="spellStart"/>
-      <w:r>
-        <w:rPr>
-          <w:rFonts w:ascii="Arial" w:hAnsi="Arial" w:cs="Arial"/>
-          <w:color w:val="555555"/>
-          <w:sz w:val="28"/>
-          <w:szCs w:val="28"/>
-        </w:rPr>
-        <w:t>hsv</w:t>
-      </w:r>
-      <w:proofErr w:type="spellEnd"/>
-      <w:r>
-        <w:rPr>
-          <w:rFonts w:ascii="Arial" w:hAnsi="Arial" w:cs="Arial"/>
-          <w:color w:val="555555"/>
-          <w:sz w:val="28"/>
-          <w:szCs w:val="28"/>
-        </w:rPr>
-        <w:t>/</w:t>
-      </w:r>
-      <w:proofErr w:type="spellStart"/>
-      <w:r>
-        <w:rPr>
-          <w:rFonts w:ascii="Arial" w:hAnsi="Arial" w:cs="Arial"/>
-          <w:color w:val="555555"/>
-          <w:sz w:val="28"/>
-          <w:szCs w:val="28"/>
-        </w:rPr>
-        <w:t>hsb</w:t>
-      </w:r>
-      <w:proofErr w:type="spellEnd"/>
-      <w:r>
-        <w:rPr>
-          <w:rFonts w:ascii="Arial" w:hAnsi="Arial" w:cs="Arial"/>
-          <w:color w:val="555555"/>
-          <w:sz w:val="28"/>
-          <w:szCs w:val="28"/>
-        </w:rPr>
-        <w:t xml:space="preserve"> version, </w:t>
+        <w:t xml:space="preserve">using the hsv/hsb version, </w:t>
       </w:r>
       <w:r>
         <w:rPr>
@@ -347,8 +256,6 @@
         </w:rPr>
         <w:t>Task 2</w:t>
       </w:r>
-      <w:bookmarkStart w:id="0" w:name="_GoBack"/>
-      <w:bookmarkEnd w:id="0"/>
     </w:p>
     <w:p>
       <w:pPr>
@@ -387,6 +294,26 @@
     </w:p>
     <w:p>
       <w:pPr>
+        <w:rPr>
+          <w:rFonts w:ascii="Arial" w:eastAsia="Times New Roman" w:hAnsi="Arial" w:cs="Arial"/>
+          <w:color w:val="555555"/>
+          <w:sz w:val="28"/>
+          <w:szCs w:val="28"/>
+          <w:lang w:eastAsia="en-GB"/>
+        </w:rPr>
+      </w:pPr>
+      <w:r>
+        <w:rPr>
+          <w:rFonts w:ascii="Arial" w:hAnsi="Arial" w:cs="Arial"/>
+          <w:color w:val="555555"/>
+          <w:sz w:val="28"/>
+          <w:szCs w:val="28"/>
+        </w:rPr>
+        <w:br w:type="page"/>
+      </w:r>
+    </w:p>
+    <w:p>
+      <w:pPr>
         <w:pStyle w:val="NormalWeb"/>
         <w:shd w:val="clear" w:color="auto" w:fill="FFFFFF"/>
         <w:spacing w:after="150"/>
@@ -404,6 +331,7 @@
           <w:sz w:val="28"/>
           <w:szCs w:val="28"/>
         </w:rPr>
+        <w:lastRenderedPageBreak/>
         <w:t>Task 3</w:t>
       </w:r>
     </w:p>
@@ -426,34 +354,7 @@
           <w:sz w:val="28"/>
           <w:szCs w:val="28"/>
         </w:rPr>
-        <w:t xml:space="preserve">Save the </w:t>
-      </w:r>
-      <w:r>
-        <w:rPr>
-          <w:rFonts w:ascii="Arial" w:hAnsi="Arial" w:cs="Arial"/>
-          <w:color w:val="555555"/>
-          <w:sz w:val="28"/>
-          <w:szCs w:val="28"/>
-        </w:rPr>
-        <w:t>brightened</w:t>
-      </w:r>
-      <w:r>
-        <w:rPr>
-          <w:rFonts w:ascii="Arial" w:hAnsi="Arial" w:cs="Arial"/>
-          <w:color w:val="555555"/>
-          <w:sz w:val="28"/>
-          <w:szCs w:val="28"/>
-        </w:rPr>
-        <w:t xml:space="preserve"> image in the current working</w:t>
-      </w:r>
-      <w:r>
-        <w:rPr>
-          <w:rFonts w:ascii="Arial" w:hAnsi="Arial" w:cs="Arial"/>
-          <w:color w:val="555555"/>
-          <w:sz w:val="28"/>
-          <w:szCs w:val="28"/>
-        </w:rPr>
-        <w:t xml:space="preserve"> directory.</w:t>
+        <w:t xml:space="preserve">Load and display bird2.jpg. </w:t>
       </w:r>
     </w:p>
     <w:p>
@@ -468,6 +369,243 @@
           <w:szCs w:val="28"/>
         </w:rPr>
       </w:pPr>
+      <w:r>
+        <w:rPr>
+          <w:rFonts w:ascii="Arial" w:hAnsi="Arial" w:cs="Arial"/>
+          <w:color w:val="555555"/>
+          <w:sz w:val="28"/>
+          <w:szCs w:val="28"/>
+        </w:rPr>
+        <w:t xml:space="preserve">Research cv2.inrange() function to mask out the </w:t>
+      </w:r>
+      <w:r>
+        <w:rPr>
+          <w:rFonts w:ascii="Arial" w:hAnsi="Arial" w:cs="Arial"/>
+          <w:color w:val="555555"/>
+          <w:sz w:val="28"/>
+          <w:szCs w:val="28"/>
+        </w:rPr>
+        <w:t>orange bird</w:t>
+      </w:r>
+      <w:r>
+        <w:rPr>
+          <w:rFonts w:ascii="Arial" w:hAnsi="Arial" w:cs="Arial"/>
+          <w:color w:val="555555"/>
+          <w:sz w:val="28"/>
+          <w:szCs w:val="28"/>
+        </w:rPr>
+        <w:t xml:space="preserve">. </w:t>
+      </w:r>
+      <w:r>
+        <w:rPr>
+          <w:rFonts w:ascii="Arial" w:hAnsi="Arial" w:cs="Arial"/>
+          <w:color w:val="555555"/>
+          <w:sz w:val="28"/>
+          <w:szCs w:val="28"/>
+        </w:rPr>
+        <w:br/>
+        <w:t>Hint: Make use of the HSV color map supplied below:</w:t>
+      </w:r>
+    </w:p>
+    <w:p>
+      <w:pPr>
+        <w:pStyle w:val="ListParagraph"/>
+        <w:tabs>
+          <w:tab w:val="left" w:pos="640"/>
+        </w:tabs>
+        <w:spacing w:line="0" w:lineRule="atLeast"/>
+        <w:ind w:left="2100"/>
+      </w:pPr>
+    </w:p>
+    <w:p>
+      <w:pPr>
+        <w:pStyle w:val="ListParagraph"/>
+        <w:tabs>
+          <w:tab w:val="left" w:pos="640"/>
+        </w:tabs>
+        <w:spacing w:line="0" w:lineRule="atLeast"/>
+        <w:ind w:left="2100"/>
+      </w:pPr>
+      <w:r>
+        <w:drawing>
+          <wp:inline distT="0" distB="0" distL="0" distR="0" wp14:anchorId="4BE31575" wp14:editId="111989A8">
+            <wp:extent cx="4733692" cy="2143310"/>
+            <wp:effectExtent l="0" t="0" r="0" b="9525"/>
+            <wp:docPr id="1" name="Picture 1" descr="Background pattern&#10;&#10;Description automatically generated"/>
+            <wp:cNvGraphicFramePr>
+              <a:graphicFrameLocks xmlns:a="http://schemas.openxmlformats.org/drawingml/2006/main" noChangeAspect="1"/>
+            </wp:cNvGraphicFramePr>
+            <a:graphic xmlns:a="http://schemas.openxmlformats.org/drawingml/2006/main">
+              <a:graphicData uri="http://schemas.openxmlformats.org/drawingml/2006/picture">
+                <pic:pic xmlns:pic="http://schemas.openxmlformats.org/drawingml/2006/picture">
+                  <pic:nvPicPr>
+                    <pic:cNvPr id="1" name="Picture 1" descr="Background pattern&#10;&#10;Description automatically generated"/>
+                    <pic:cNvPicPr/>
+                  </pic:nvPicPr>
+                  <pic:blipFill>
+                    <a:blip r:embed="rId8"/>
+                    <a:stretch>
+                      <a:fillRect/>
+                    </a:stretch>
+                  </pic:blipFill>
+                  <pic:spPr>
+                    <a:xfrm>
+                      <a:off x="0" y="0"/>
+                      <a:ext cx="4757644" cy="2154155"/>
+                    </a:xfrm>
+                    <a:prstGeom prst="rect">
+                      <a:avLst/>
+                    </a:prstGeom>
+                  </pic:spPr>
+                </pic:pic>
+              </a:graphicData>
+            </a:graphic>
+          </wp:inline>
+        </w:drawing>
+      </w:r>
+    </w:p>
+    <w:p>
+      <w:pPr>
+        <w:pStyle w:val="NormalWeb"/>
+        <w:shd w:val="clear" w:color="auto" w:fill="FFFFFF"/>
+        <w:spacing w:after="150"/>
+        <w:rPr>
+          <w:rFonts w:ascii="Arial" w:hAnsi="Arial" w:cs="Arial"/>
+          <w:color w:val="555555"/>
+          <w:sz w:val="28"/>
+          <w:szCs w:val="28"/>
+        </w:rPr>
+      </w:pPr>
+    </w:p>
+    <w:p>
+      <w:pPr>
+        <w:pStyle w:val="NormalWeb"/>
+        <w:shd w:val="clear" w:color="auto" w:fill="FFFFFF"/>
+        <w:spacing w:after="150"/>
+        <w:rPr>
+          <w:rFonts w:ascii="Arial" w:hAnsi="Arial" w:cs="Arial"/>
+          <w:color w:val="555555"/>
+          <w:sz w:val="28"/>
+          <w:szCs w:val="28"/>
+        </w:rPr>
+      </w:pPr>
+      <w:r>
+        <w:rPr>
+          <w:rFonts w:ascii="Arial" w:hAnsi="Arial" w:cs="Arial"/>
+          <w:color w:val="555555"/>
+          <w:sz w:val="28"/>
+          <w:szCs w:val="28"/>
+        </w:rPr>
+        <w:t xml:space="preserve">Display and save as JPEG the mask showing the segmented </w:t>
+      </w:r>
+      <w:r>
+        <w:rPr>
+          <w:rFonts w:ascii="Arial" w:hAnsi="Arial" w:cs="Arial"/>
+          <w:color w:val="555555"/>
+          <w:sz w:val="28"/>
+          <w:szCs w:val="28"/>
+        </w:rPr>
+        <w:t>bird</w:t>
+      </w:r>
+      <w:r>
+        <w:rPr>
+          <w:rFonts w:ascii="Arial" w:hAnsi="Arial" w:cs="Arial"/>
+          <w:color w:val="555555"/>
+          <w:sz w:val="28"/>
+          <w:szCs w:val="28"/>
+        </w:rPr>
+        <w:t>.</w:t>
+      </w:r>
+    </w:p>
+    <w:p>
+      <w:pPr>
+        <w:pStyle w:val="NormalWeb"/>
+        <w:shd w:val="clear" w:color="auto" w:fill="FFFFFF"/>
+        <w:spacing w:after="150"/>
+        <w:rPr>
+          <w:rFonts w:ascii="Arial" w:hAnsi="Arial" w:cs="Arial"/>
+          <w:i/>
+          <w:iCs/>
+          <w:color w:val="555555"/>
+          <w:sz w:val="28"/>
+          <w:szCs w:val="28"/>
+        </w:rPr>
+      </w:pPr>
+      <w:r>
+        <w:rPr>
+          <w:rFonts w:ascii="Arial" w:hAnsi="Arial" w:cs="Arial"/>
+          <w:i/>
+          <w:iCs/>
+          <w:color w:val="555555"/>
+          <w:sz w:val="28"/>
+          <w:szCs w:val="28"/>
+        </w:rPr>
+        <w:t>Sample Output:</w:t>
+      </w:r>
+    </w:p>
+    <w:p>
+      <w:pPr>
+        <w:tabs>
+          <w:tab w:val="left" w:pos="640"/>
+        </w:tabs>
+        <w:spacing w:after="0" w:line="0" w:lineRule="atLeast"/>
+      </w:pPr>
+    </w:p>
+    <w:p>
+      <w:pPr>
+        <w:pStyle w:val="NormalWeb"/>
+        <w:shd w:val="clear" w:color="auto" w:fill="FFFFFF"/>
+        <w:spacing w:after="150"/>
+        <w:rPr>
+          <w:rFonts w:ascii="Arial" w:hAnsi="Arial" w:cs="Arial"/>
+          <w:color w:val="555555"/>
+          <w:sz w:val="28"/>
+          <w:szCs w:val="28"/>
+        </w:rPr>
+      </w:pPr>
+      <w:r>
+        <w:rPr>
+          <w:rFonts w:ascii="Arial" w:hAnsi="Arial" w:cs="Arial"/>
+          <w:color w:val="555555"/>
+          <w:sz w:val="28"/>
+          <w:szCs w:val="28"/>
+        </w:rPr>
+        <w:drawing>
+          <wp:inline distT="0" distB="0" distL="0" distR="0" wp14:anchorId="1D4139E0" wp14:editId="6A55F8B9">
+            <wp:extent cx="3533775" cy="2400300"/>
+            <wp:effectExtent l="0" t="0" r="9525" b="0"/>
+            <wp:docPr id="2" name="Picture 2" descr="A pink flamingo with a long beak&#10;&#10;Description automatically generated with medium confidence"/>
+            <wp:cNvGraphicFramePr>
+              <a:graphicFrameLocks xmlns:a="http://schemas.openxmlformats.org/drawingml/2006/main" noChangeAspect="1"/>
+            </wp:cNvGraphicFramePr>
+            <a:graphic xmlns:a="http://schemas.openxmlformats.org/drawingml/2006/main">
+              <a:graphicData uri="http://schemas.openxmlformats.org/drawingml/2006/picture">
+                <pic:pic xmlns:pic="http://schemas.openxmlformats.org/drawingml/2006/picture">
+                  <pic:nvPicPr>
+                    <pic:cNvPr id="2" name="Picture 2" descr="A pink flamingo with a long beak&#10;&#10;Description automatically generated with medium confidence"/>
+                    <pic:cNvPicPr/>
+                  </pic:nvPicPr>
+                  <pic:blipFill>
+                    <a:blip r:embed="rId9"/>
+                    <a:stretch>
+                      <a:fillRect/>
+                    </a:stretch>
+                  </pic:blipFill>
+                  <pic:spPr>
+                    <a:xfrm>
+                      <a:off x="0" y="0"/>
+                      <a:ext cx="3533775" cy="2400300"/>
+                    </a:xfrm>
+                    <a:prstGeom prst="rect">
+                      <a:avLst/>
+                    </a:prstGeom>
+                  </pic:spPr>
+                </pic:pic>
+              </a:graphicData>
+            </a:graphic>
+          </wp:inline>
+        </w:drawing>
+      </w:r>
     </w:p>
     <w:p>
       <w:pPr>
@@ -490,8 +628,8 @@
 </file>
 
 <file path=word/numbering.xml><?xml version="1.0" encoding="utf-8"?>
-<w:numbering xmlns:wpc="http://schemas.microsoft.com/office/word/2010/wordprocessingCanvas" xmlns:mc="http://schemas.openxmlformats.org/markup-compatibility/2006" xmlns:o="urn:schemas-microsoft-com:office:office" xmlns:r="http://schemas.openxmlformats.org/officeDocument/2006/relationships" xmlns:m="http://schemas.openxmlformats.org/officeDocument/2006/math" xmlns:v="urn:schemas-microsoft-com:vml" xmlns:wp14="http://schemas.microsoft.com/office/word/2010/wordprocessingDrawing" xmlns:wp="http://schemas.openxmlformats.org/drawingml/2006/wordprocessingDrawing" xmlns:w10="urn:schemas-microsoft-com:office:word" xmlns:w="http://schemas.openxmlformats.org/wordprocessingml/2006/main" xmlns:w14="http://schemas.microsoft.com/office/word/2010/wordml" xmlns:w15="http://schemas.microsoft.com/office/word/2012/wordml" xmlns:wpg="http://schemas.microsoft.com/office/word/2010/wordprocessingGroup" xmlns:wpi="http://schemas.microsoft.com/office/word/2010/wordprocessingInk" xmlns:wne="http://schemas.microsoft.com/office/word/2006/wordml" xmlns:wps="http://schemas.microsoft.com/office/word/2010/wordprocessingShape" mc:Ignorable="w14 w15 wp14">
-  <w:abstractNum w:abstractNumId="0">
+<w:numbering xmlns:wpc="http://schemas.microsoft.com/office/word/2010/wordprocessingCanvas" xmlns:cx="http://schemas.microsoft.com/office/drawing/2014/chartex" xmlns:cx1="http://schemas.microsoft.com/office/drawing/2015/9/8/chartex" xmlns:cx2="http://schemas.microsoft.com/office/drawing/2015/10/21/chartex" xmlns:cx3="http://schemas.microsoft.com/office/drawing/2016/5/9/chartex" xmlns:cx4="http://schemas.microsoft.com/office/drawing/2016/5/10/chartex" xmlns:cx5="http://schemas.microsoft.com/office/drawing/2016/5/11/chartex" xmlns:cx6="http://schemas.microsoft.com/office/drawing/2016/5/12/chartex" xmlns:cx7="http://schemas.microsoft.com/office/drawing/2016/5/13/chartex" xmlns:cx8="http://schemas.microsoft.com/office/drawing/2016/5/14/chartex" xmlns:mc="http://schemas.openxmlformats.org/markup-compatibility/2006" xmlns:aink="http://schemas.microsoft.com/office/drawing/2016/ink" xmlns:am3d="http://schemas.microsoft.com/office/drawing/2017/model3d" xmlns:o="urn:schemas-microsoft-com:office:office" xmlns:oel="http://schemas.microsoft.com/office/2019/extlst" xmlns:r="http://schemas.openxmlformats.org/officeDocument/2006/relationships" xmlns:m="http://schemas.openxmlformats.org/officeDocument/2006/math" xmlns:v="urn:schemas-microsoft-com:vml" xmlns:wp14="http://schemas.microsoft.com/office/word/2010/wordprocessingDrawing" xmlns:wp="http://schemas.openxmlformats.org/drawingml/2006/wordprocessingDrawing" xmlns:w10="urn:schemas-microsoft-com:office:word" xmlns:w="http://schemas.openxmlformats.org/wordprocessingml/2006/main" xmlns:w14="http://schemas.microsoft.com/office/word/2010/wordml" xmlns:w15="http://schemas.microsoft.com/office/word/2012/wordml" xmlns:w16cex="http://schemas.microsoft.com/office/word/2018/wordml/cex" xmlns:w16cid="http://schemas.microsoft.com/office/word/2016/wordml/cid" xmlns:w16="http://schemas.microsoft.com/office/word/2018/wordml" xmlns:w16sdtdh="http://schemas.microsoft.com/office/word/2020/wordml/sdtdatahash" xmlns:w16se="http://schemas.microsoft.com/office/word/2015/wordml/symex" xmlns:wpg="http://schemas.microsoft.com/office/word/2010/wordprocessingGroup" xmlns:wpi="http://schemas.microsoft.com/office/word/2010/wordprocessingInk" xmlns:wne="http://schemas.microsoft.com/office/word/2006/wordml" xmlns:wps="http://schemas.microsoft.com/office/word/2010/wordprocessingShape" mc:Ignorable="w14 w15 w16se w16cid w16 w16cex w16sdtdh wp14">
+  <w:abstractNum w:abstractNumId="0" w15:restartNumberingAfterBreak="0">
     <w:nsid w:val="03DD63B2"/>
     <w:multiLevelType w:val="hybridMultilevel"/>
     <w:tmpl w:val="648EF428"/>
@@ -580,7 +718,7 @@
       </w:pPr>
     </w:lvl>
   </w:abstractNum>
-  <w:abstractNum w:abstractNumId="1">
+  <w:abstractNum w:abstractNumId="1" w15:restartNumberingAfterBreak="0">
     <w:nsid w:val="282128D5"/>
     <w:multiLevelType w:val="hybridMultilevel"/>
     <w:tmpl w:val="3EBC2098"/>
@@ -669,7 +807,7 @@
       </w:pPr>
     </w:lvl>
   </w:abstractNum>
-  <w:abstractNum w:abstractNumId="2">
+  <w:abstractNum w:abstractNumId="2" w15:restartNumberingAfterBreak="0">
     <w:nsid w:val="2B91152B"/>
     <w:multiLevelType w:val="hybridMultilevel"/>
     <w:tmpl w:val="789EB04A"/>
@@ -809,7 +947,7 @@
       </w:rPr>
     </w:lvl>
   </w:abstractNum>
-  <w:abstractNum w:abstractNumId="3">
+  <w:abstractNum w:abstractNumId="3" w15:restartNumberingAfterBreak="0">
     <w:nsid w:val="3069761D"/>
     <w:multiLevelType w:val="hybridMultilevel"/>
     <w:tmpl w:val="32CC3B42"/>
@@ -922,7 +1060,7 @@
       </w:rPr>
     </w:lvl>
   </w:abstractNum>
-  <w:abstractNum w:abstractNumId="4">
+  <w:abstractNum w:abstractNumId="4" w15:restartNumberingAfterBreak="0">
     <w:nsid w:val="3ECA172C"/>
     <w:multiLevelType w:val="hybridMultilevel"/>
     <w:tmpl w:val="B0BEDA0A"/>
@@ -1011,7 +1149,7 @@
       </w:pPr>
     </w:lvl>
   </w:abstractNum>
-  <w:abstractNum w:abstractNumId="5">
+  <w:abstractNum w:abstractNumId="5" w15:restartNumberingAfterBreak="0">
     <w:nsid w:val="503678EA"/>
     <w:multiLevelType w:val="hybridMultilevel"/>
     <w:tmpl w:val="0060C026"/>
@@ -1100,7 +1238,72 @@
       </w:pPr>
     </w:lvl>
   </w:abstractNum>
-  <w:abstractNum w:abstractNumId="6">
+  <w:abstractNum w:abstractNumId="6" w15:restartNumberingAfterBreak="0">
+    <w:nsid w:val="51015F73"/>
+    <w:multiLevelType w:val="hybridMultilevel"/>
+    <w:tmpl w:val="3C2CB742"/>
+    <w:lvl w:ilvl="0" w:tplc="FFFFFFFF">
+      <w:start w:val="1"/>
+      <w:numFmt w:val="decimal"/>
+      <w:lvlText w:val="%1."/>
+      <w:lvlJc w:val="left"/>
+      <w:rPr>
+        <w:rFonts w:ascii="Calibri" w:eastAsia="Calibri" w:hAnsi="Calibri" w:cs="Arial"/>
+      </w:rPr>
+    </w:lvl>
+    <w:lvl w:ilvl="1" w:tplc="FFFFFFFF">
+      <w:start w:val="1"/>
+      <w:numFmt w:val="bullet"/>
+      <w:lvlText w:val=""/>
+      <w:lvlJc w:val="left"/>
+    </w:lvl>
+    <w:lvl w:ilvl="2" w:tplc="FFFFFFFF">
+      <w:start w:val="1"/>
+      <w:numFmt w:val="bullet"/>
+      <w:lvlText w:val=""/>
+      <w:lvlJc w:val="left"/>
+    </w:lvl>
+    <w:lvl w:ilvl="3" w:tplc="FFFFFFFF">
+      <w:start w:val="1"/>
+      <w:numFmt w:val="bullet"/>
+      <w:lvlText w:val=""/>
+      <w:lvlJc w:val="left"/>
+    </w:lvl>
+    <w:lvl w:ilvl="4" w:tplc="FFFFFFFF">
+      <w:start w:val="1"/>
+      <w:numFmt w:val="bullet"/>
+      <w:lvlText w:val=""/>
+      <w:lvlJc w:val="left"/>
+    </w:lvl>
+    <w:lvl w:ilvl="5" w:tplc="08090019">
+      <w:start w:val="1"/>
+      <w:numFmt w:val="lowerLetter"/>
+      <w:lvlText w:val="%6."/>
+      <w:lvlJc w:val="left"/>
+      <w:pPr>
+        <w:ind w:left="2100" w:hanging="360"/>
+      </w:pPr>
+    </w:lvl>
+    <w:lvl w:ilvl="6" w:tplc="FFFFFFFF">
+      <w:start w:val="1"/>
+      <w:numFmt w:val="bullet"/>
+      <w:lvlText w:val=""/>
+      <w:lvlJc w:val="left"/>
+    </w:lvl>
+    <w:lvl w:ilvl="7" w:tplc="FFFFFFFF">
+      <w:start w:val="1"/>
+      <w:numFmt w:val="bullet"/>
+      <w:lvlText w:val=""/>
+      <w:lvlJc w:val="left"/>
+    </w:lvl>
+    <w:lvl w:ilvl="8" w:tplc="FFFFFFFF">
+      <w:start w:val="1"/>
+      <w:numFmt w:val="bullet"/>
+      <w:lvlText w:val=""/>
+      <w:lvlJc w:val="left"/>
+    </w:lvl>
+  </w:abstractNum>
+  <w:abstractNum w:abstractNumId="7" w15:restartNumberingAfterBreak="0">
     <w:nsid w:val="54737A61"/>
     <w:multiLevelType w:val="hybridMultilevel"/>
     <w:tmpl w:val="AB36AB88"/>
@@ -1189,7 +1392,7 @@
       </w:pPr>
     </w:lvl>
   </w:abstractNum>
-  <w:abstractNum w:abstractNumId="7">
+  <w:abstractNum w:abstractNumId="8" w15:restartNumberingAfterBreak="0">
     <w:nsid w:val="5DBD5D10"/>
     <w:multiLevelType w:val="hybridMultilevel"/>
     <w:tmpl w:val="F75E7484"/>
@@ -1329,7 +1532,7 @@
       </w:rPr>
     </w:lvl>
   </w:abstractNum>
-  <w:abstractNum w:abstractNumId="8">
+  <w:abstractNum w:abstractNumId="9" w15:restartNumberingAfterBreak="0">
     <w:nsid w:val="6682588F"/>
     <w:multiLevelType w:val="hybridMultilevel"/>
     <w:tmpl w:val="0BCE32B6"/>
@@ -1418,7 +1621,7 @@
       </w:pPr>
     </w:lvl>
   </w:abstractNum>
-  <w:abstractNum w:abstractNumId="9">
+  <w:abstractNum w:abstractNumId="10" w15:restartNumberingAfterBreak="0">
     <w:nsid w:val="73E728E4"/>
     <w:multiLevelType w:val="hybridMultilevel"/>
     <w:tmpl w:val="D870CADA"/>
@@ -1531,41 +1734,44 @@
       </w:rPr>
     </w:lvl>
   </w:abstractNum>
-  <w:num w:numId="1">
+  <w:num w:numId="1" w16cid:durableId="992292079">
     <w:abstractNumId w:val="2"/>
   </w:num>
-  <w:num w:numId="2">
+  <w:num w:numId="2" w16cid:durableId="1997606908">
+    <w:abstractNumId w:val="8"/>
+  </w:num>
+  <w:num w:numId="3" w16cid:durableId="132868369">
+    <w:abstractNumId w:val="0"/>
+  </w:num>
+  <w:num w:numId="4" w16cid:durableId="2004812718">
     <w:abstractNumId w:val="7"/>
   </w:num>
-  <w:num w:numId="3">
-    <w:abstractNumId w:val="0"/>
-  </w:num>
-  <w:num w:numId="4">
-    <w:abstractNumId w:val="6"/>
-  </w:num>
-  <w:num w:numId="5">
+  <w:num w:numId="5" w16cid:durableId="328102345">
     <w:abstractNumId w:val="4"/>
   </w:num>
-  <w:num w:numId="6">
+  <w:num w:numId="6" w16cid:durableId="2051298875">
     <w:abstractNumId w:val="5"/>
   </w:num>
-  <w:num w:numId="7">
+  <w:num w:numId="7" w16cid:durableId="1744716136">
     <w:abstractNumId w:val="1"/>
   </w:num>
-  <w:num w:numId="8">
-    <w:abstractNumId w:val="8"/>
-  </w:num>
-  <w:num w:numId="9">
+  <w:num w:numId="8" w16cid:durableId="1157070225">
     <w:abstractNumId w:val="9"/>
   </w:num>
-  <w:num w:numId="10">
+  <w:num w:numId="9" w16cid:durableId="796265463">
+    <w:abstractNumId w:val="10"/>
+  </w:num>
+  <w:num w:numId="10" w16cid:durableId="1650554224">
     <w:abstractNumId w:val="3"/>
+  </w:num>
+  <w:num w:numId="11" w16cid:durableId="1791393551">
+    <w:abstractNumId w:val="6"/>
   </w:num>
 </w:numbering>
 </file>
 
 <file path=word/styles.xml><?xml version="1.0" encoding="utf-8"?>
-<w:styles xmlns:mc="http://schemas.openxmlformats.org/markup-compatibility/2006" xmlns:r="http://schemas.openxmlformats.org/officeDocument/2006/relationships" xmlns:w="http://schemas.openxmlformats.org/wordprocessingml/2006/main" xmlns:w14="http://schemas.microsoft.com/office/word/2010/wordml" xmlns:w15="http://schemas.microsoft.com/office/word/2012/wordml" mc:Ignorable="w14 w15">
+<w:styles xmlns:mc="http://schemas.openxmlformats.org/markup-compatibility/2006" xmlns:r="http://schemas.openxmlformats.org/officeDocument/2006/relationships" xmlns:w="http://schemas.openxmlformats.org/wordprocessingml/2006/main" xmlns:w14="http://schemas.microsoft.com/office/word/2010/wordml" xmlns:w15="http://schemas.microsoft.com/office/word/2012/wordml" xmlns:w16cex="http://schemas.microsoft.com/office/word/2018/wordml/cex" xmlns:w16cid="http://schemas.microsoft.com/office/word/2016/wordml/cid" xmlns:w16="http://schemas.microsoft.com/office/word/2018/wordml" xmlns:w16sdtdh="http://schemas.microsoft.com/office/word/2020/wordml/sdtdatahash" xmlns:w16se="http://schemas.microsoft.com/office/word/2015/wordml/symex" mc:Ignorable="w14 w15 w16se w16cid w16 w16cex w16sdtdh">
   <w:docDefaults>
     <w:rPrDefault>
       <w:rPr>
@@ -1581,7 +1787,7 @@
       </w:pPr>
     </w:pPrDefault>
   </w:docDefaults>
-  <w:latentStyles w:defLockedState="0" w:defUIPriority="99" w:defSemiHidden="0" w:defUnhideWhenUsed="0" w:defQFormat="0" w:count="371">
+  <w:latentStyles w:defLockedState="0" w:defUIPriority="99" w:defSemiHidden="0" w:defUnhideWhenUsed="0" w:defQFormat="0" w:count="376">
     <w:lsdException w:name="Normal" w:uiPriority="0" w:qFormat="1"/>
     <w:lsdException w:name="heading 1" w:uiPriority="9" w:qFormat="1"/>
     <w:lsdException w:name="heading 2" w:semiHidden="1" w:uiPriority="9" w:unhideWhenUsed="1" w:qFormat="1"/>
@@ -1687,7 +1893,6 @@
     <w:lsdException w:name="HTML Sample" w:semiHidden="1" w:unhideWhenUsed="1"/>
     <w:lsdException w:name="HTML Typewriter" w:semiHidden="1" w:unhideWhenUsed="1"/>
     <w:lsdException w:name="HTML Variable" w:semiHidden="1" w:unhideWhenUsed="1"/>
-    <w:lsdException w:name="Normal Table" w:semiHidden="1" w:unhideWhenUsed="1"/>
     <w:lsdException w:name="annotation subject" w:semiHidden="1" w:unhideWhenUsed="1"/>
     <w:lsdException w:name="No List" w:semiHidden="1" w:unhideWhenUsed="1"/>
     <w:lsdException w:name="Outline List 1" w:semiHidden="1" w:unhideWhenUsed="1"/>
@@ -1730,11 +1935,8 @@
     <w:lsdException w:name="Table Contemporary" w:semiHidden="1" w:unhideWhenUsed="1"/>
     <w:lsdException w:name="Table Elegant" w:semiHidden="1" w:unhideWhenUsed="1"/>
     <w:lsdException w:name="Table Professional" w:semiHidden="1" w:unhideWhenUsed="1"/>
-    <w:lsdException w:name="Table Subtle 1" w:semiHidden="1" w:unhideWhenUsed="1"/>
     <w:lsdException w:name="Table Subtle 2" w:semiHidden="1" w:unhideWhenUsed="1"/>
     <w:lsdException w:name="Table Web 1" w:semiHidden="1" w:unhideWhenUsed="1"/>
-    <w:lsdException w:name="Table Web 2" w:semiHidden="1" w:unhideWhenUsed="1"/>
-    <w:lsdException w:name="Table Web 3" w:semiHidden="1" w:unhideWhenUsed="1"/>
     <w:lsdException w:name="Balloon Text" w:semiHidden="1" w:unhideWhenUsed="1"/>
     <w:lsdException w:name="Table Grid" w:uiPriority="39"/>
     <w:lsdException w:name="Table Theme" w:semiHidden="1" w:unhideWhenUsed="1"/>
@@ -1953,6 +2155,11 @@
     <w:lsdException w:name="List Table 5 Dark Accent 6" w:uiPriority="50"/>
     <w:lsdException w:name="List Table 6 Colorful Accent 6" w:uiPriority="51"/>
     <w:lsdException w:name="List Table 7 Colorful Accent 6" w:uiPriority="52"/>
+    <w:lsdException w:name="Mention" w:semiHidden="1" w:unhideWhenUsed="1"/>
+    <w:lsdException w:name="Smart Hyperlink" w:semiHidden="1" w:unhideWhenUsed="1"/>
+    <w:lsdException w:name="Hashtag" w:semiHidden="1" w:unhideWhenUsed="1"/>
+    <w:lsdException w:name="Unresolved Mention" w:semiHidden="1" w:unhideWhenUsed="1"/>
+    <w:lsdException w:name="Smart Link" w:semiHidden="1" w:unhideWhenUsed="1"/>
   </w:latentStyles>
   <w:style w:type="paragraph" w:default="1" w:styleId="Normal">
     <w:name w:val="Normal"/>
@@ -2368,21 +2575,6 @@
 </file>
 
 <file path=customXml/item1.xml><?xml version="1.0" encoding="utf-8"?>
-<?mso-contentType ?>
-<FormTemplates xmlns="http://schemas.microsoft.com/sharepoint/v3/contenttype/forms">
-  <Display>DocumentLibraryForm</Display>
-  <Edit>DocumentLibraryForm</Edit>
-  <New>DocumentLibraryForm</New>
-</FormTemplates>
-</file>
-
-<file path=customXml/item2.xml><?xml version="1.0" encoding="utf-8"?>
-<p:properties xmlns:p="http://schemas.microsoft.com/office/2006/metadata/properties" xmlns:xsi="http://www.w3.org/2001/XMLSchema-instance" xmlns:pc="http://schemas.microsoft.com/office/infopath/2007/PartnerControls">
-  <documentManagement/>
-</p:properties>
-</file>
-
-<file path=customXml/item3.xml><?xml version="1.0" encoding="utf-8"?>
 <ct:contentTypeSchema xmlns:ct="http://schemas.microsoft.com/office/2006/metadata/contentType" xmlns:ma="http://schemas.microsoft.com/office/2006/metadata/properties/metaAttributes" ct:_="" ma:_="" ma:contentTypeName="Document" ma:contentTypeID="0x010100E3E0695D6DC8E648BC0F167D77F16A6A" ma:contentTypeVersion="11" ma:contentTypeDescription="Create a new document." ma:contentTypeScope="" ma:versionID="92246fb20b5b5e5adaa289d3021b9290">
   <xsd:schema xmlns:xsd="http://www.w3.org/2001/XMLSchema" xmlns:xs="http://www.w3.org/2001/XMLSchema" xmlns:p="http://schemas.microsoft.com/office/2006/metadata/properties" xmlns:ns3="69edc15a-ce2b-429c-be4e-2f25a9c62c2c" xmlns:ns4="ab96659a-2d6c-4f12-925f-c985427daded" targetNamespace="http://schemas.microsoft.com/office/2006/metadata/properties" ma:root="true" ma:fieldsID="999dd062361cb5503a1ba6ce638f1216" ns3:_="" ns4:_="">
     <xsd:import namespace="69edc15a-ce2b-429c-be4e-2f25a9c62c2c"/>
@@ -2591,24 +2783,22 @@
 </ct:contentTypeSchema>
 </file>
 
-<file path=customXml/itemProps1.xml><?xml version="1.0" encoding="utf-8"?>
-<ds:datastoreItem xmlns:ds="http://schemas.openxmlformats.org/officeDocument/2006/customXml" ds:itemID="{39D019AF-C45D-4355-B4D1-1CD9005F23B4}">
-  <ds:schemaRefs>
-    <ds:schemaRef ds:uri="http://schemas.microsoft.com/sharepoint/v3/contenttype/forms"/>
-  </ds:schemaRefs>
-</ds:datastoreItem>
+<file path=customXml/item2.xml><?xml version="1.0" encoding="utf-8"?>
+<p:properties xmlns:p="http://schemas.microsoft.com/office/2006/metadata/properties" xmlns:xsi="http://www.w3.org/2001/XMLSchema-instance" xmlns:pc="http://schemas.microsoft.com/office/infopath/2007/PartnerControls">
+  <documentManagement/>
+</p:properties>
 </file>
 
-<file path=customXml/itemProps2.xml><?xml version="1.0" encoding="utf-8"?>
-<ds:datastoreItem xmlns:ds="http://schemas.openxmlformats.org/officeDocument/2006/customXml" ds:itemID="{7B24A301-4BF0-4196-A194-D12774B89D0E}">
-  <ds:schemaRefs>
-    <ds:schemaRef ds:uri="http://schemas.microsoft.com/office/2006/metadata/properties"/>
-    <ds:schemaRef ds:uri="http://schemas.microsoft.com/office/infopath/2007/PartnerControls"/>
-  </ds:schemaRefs>
-</ds:datastoreItem>
+<file path=customXml/item3.xml><?xml version="1.0" encoding="utf-8"?>
+<?mso-contentType ?>
+<FormTemplates xmlns="http://schemas.microsoft.com/sharepoint/v3/contenttype/forms">
+  <Display>DocumentLibraryForm</Display>
+  <Edit>DocumentLibraryForm</Edit>
+  <New>DocumentLibraryForm</New>
+</FormTemplates>
 </file>
 
-<file path=customXml/itemProps3.xml><?xml version="1.0" encoding="utf-8"?>
+<file path=customXml/itemProps1.xml><?xml version="1.0" encoding="utf-8"?>
 <ds:datastoreItem xmlns:ds="http://schemas.openxmlformats.org/officeDocument/2006/customXml" ds:itemID="{FE4CBEA2-6FD2-4CC4-B426-56253326E244}">
   <ds:schemaRefs>
     <ds:schemaRef ds:uri="http://schemas.microsoft.com/office/2006/metadata/contentType"/>
@@ -2625,4 +2815,21 @@
     <ds:schemaRef ds:uri="http://schemas.microsoft.com/internal/obd"/>
   </ds:schemaRefs>
 </ds:datastoreItem>
+</file>
+
+<file path=customXml/itemProps2.xml><?xml version="1.0" encoding="utf-8"?>
+<ds:datastoreItem xmlns:ds="http://schemas.openxmlformats.org/officeDocument/2006/customXml" ds:itemID="{7B24A301-4BF0-4196-A194-D12774B89D0E}">
+  <ds:schemaRefs>
+    <ds:schemaRef ds:uri="http://schemas.microsoft.com/office/2006/metadata/properties"/>
+    <ds:schemaRef ds:uri="http://schemas.microsoft.com/office/infopath/2007/PartnerControls"/>
+  </ds:schemaRefs>
+</ds:datastoreItem>
+</file>
+
+<file path=customXml/itemProps3.xml><?xml version="1.0" encoding="utf-8"?>
+<ds:datastoreItem xmlns:ds="http://schemas.openxmlformats.org/officeDocument/2006/customXml" ds:itemID="{39D019AF-C45D-4355-B4D1-1CD9005F23B4}">
+  <ds:schemaRefs>
+    <ds:schemaRef ds:uri="http://schemas.microsoft.com/sharepoint/v3/contenttype/forms"/>
+  </ds:schemaRefs>
+</ds:datastoreItem>
 </file>
</xml_diff>